<commit_message>
Updated for use with foobar2000 v1.6.6
</commit_message>
<xml_diff>
--- a/readfirst.docx
+++ b/readfirst.docx
@@ -1,6 +1,6 @@
 
 <file path=word/document.xml><?xml version="1.0" encoding="utf-8"?>
-<w:document xmlns:wpc="http://schemas.microsoft.com/office/word/2010/wordprocessingCanvas" xmlns:cx="http://schemas.microsoft.com/office/drawing/2014/chartex" xmlns:cx1="http://schemas.microsoft.com/office/drawing/2015/9/8/chartex" xmlns:mc="http://schemas.openxmlformats.org/markup-compatibility/2006" xmlns:o="urn:schemas-microsoft-com:office:office" xmlns:r="http://schemas.openxmlformats.org/officeDocument/2006/relationships" xmlns:m="http://schemas.openxmlformats.org/officeDocument/2006/math" xmlns:v="urn:schemas-microsoft-com:vml" xmlns:wp14="http://schemas.microsoft.com/office/word/2010/wordprocessingDrawing" xmlns:wp="http://schemas.openxmlformats.org/drawingml/2006/wordprocessingDrawing" xmlns:w10="urn:schemas-microsoft-com:office:word" xmlns:w="http://schemas.openxmlformats.org/wordprocessingml/2006/main" xmlns:w14="http://schemas.microsoft.com/office/word/2010/wordml" xmlns:w15="http://schemas.microsoft.com/office/word/2012/wordml" xmlns:w16se="http://schemas.microsoft.com/office/word/2015/wordml/symex" xmlns:wpg="http://schemas.microsoft.com/office/word/2010/wordprocessingGroup" xmlns:wpi="http://schemas.microsoft.com/office/word/2010/wordprocessingInk" xmlns:wne="http://schemas.microsoft.com/office/word/2006/wordml" xmlns:wps="http://schemas.microsoft.com/office/word/2010/wordprocessingShape" mc:Ignorable="w14 w15 w16se wp14">
+<w:document xmlns:wpc="http://schemas.microsoft.com/office/word/2010/wordprocessingCanvas" xmlns:cx="http://schemas.microsoft.com/office/drawing/2014/chartex" xmlns:cx1="http://schemas.microsoft.com/office/drawing/2015/9/8/chartex" xmlns:cx2="http://schemas.microsoft.com/office/drawing/2015/10/21/chartex" xmlns:cx3="http://schemas.microsoft.com/office/drawing/2016/5/9/chartex" xmlns:cx4="http://schemas.microsoft.com/office/drawing/2016/5/10/chartex" xmlns:cx5="http://schemas.microsoft.com/office/drawing/2016/5/11/chartex" xmlns:cx6="http://schemas.microsoft.com/office/drawing/2016/5/12/chartex" xmlns:cx7="http://schemas.microsoft.com/office/drawing/2016/5/13/chartex" xmlns:cx8="http://schemas.microsoft.com/office/drawing/2016/5/14/chartex" xmlns:mc="http://schemas.openxmlformats.org/markup-compatibility/2006" xmlns:aink="http://schemas.microsoft.com/office/drawing/2016/ink" xmlns:am3d="http://schemas.microsoft.com/office/drawing/2017/model3d" xmlns:o="urn:schemas-microsoft-com:office:office" xmlns:r="http://schemas.openxmlformats.org/officeDocument/2006/relationships" xmlns:m="http://schemas.openxmlformats.org/officeDocument/2006/math" xmlns:v="urn:schemas-microsoft-com:vml" xmlns:wp14="http://schemas.microsoft.com/office/word/2010/wordprocessingDrawing" xmlns:wp="http://schemas.openxmlformats.org/drawingml/2006/wordprocessingDrawing" xmlns:w10="urn:schemas-microsoft-com:office:word" xmlns:w="http://schemas.openxmlformats.org/wordprocessingml/2006/main" xmlns:w14="http://schemas.microsoft.com/office/word/2010/wordml" xmlns:w15="http://schemas.microsoft.com/office/word/2012/wordml" xmlns:w16cid="http://schemas.microsoft.com/office/word/2016/wordml/cid" xmlns:w16se="http://schemas.microsoft.com/office/word/2015/wordml/symex" xmlns:wpg="http://schemas.microsoft.com/office/word/2010/wordprocessingGroup" xmlns:wpi="http://schemas.microsoft.com/office/word/2010/wordprocessingInk" xmlns:wne="http://schemas.microsoft.com/office/word/2006/wordml" xmlns:wps="http://schemas.microsoft.com/office/word/2010/wordprocessingShape" mc:Ignorable="w14 w15 w16se w16cid wp14">
   <w:body>
     <w:p>
       <w:pPr>
@@ -20,7 +20,13 @@
         <w:rPr>
           <w:lang w:val="en-US"/>
         </w:rPr>
-        <w:t>.2</w:t>
+        <w:t>.</w:t>
+      </w:r>
+      <w:r>
+        <w:rPr>
+          <w:lang w:val="en-US"/>
+        </w:rPr>
+        <w:t>3</w:t>
       </w:r>
       <w:r>
         <w:rPr>
@@ -40,7 +46,7 @@
         </w:rPr>
         <w:t>(</w:t>
       </w:r>
-      <w:hyperlink r:id="rId6" w:history="1">
+      <w:hyperlink r:id="rId6" w:anchor="silentnight" w:history="1">
         <w:r>
           <w:rPr>
             <w:rStyle w:val="Hyperlink"/>
@@ -97,23 +103,6 @@
         <w:rPr>
           <w:lang w:val="en-US"/>
         </w:rPr>
-        <w:t xml:space="preserve"> and </w:t>
-      </w:r>
-      <w:hyperlink r:id="rId8" w:history="1">
-        <w:proofErr w:type="spellStart"/>
-        <w:r>
-          <w:rPr>
-            <w:rStyle w:val="Hyperlink"/>
-            <w:lang w:val="en-US"/>
-          </w:rPr>
-          <w:t>lorddarkkinght</w:t>
-        </w:r>
-        <w:proofErr w:type="spellEnd"/>
-      </w:hyperlink>
-      <w:r>
-        <w:rPr>
-          <w:lang w:val="en-US"/>
-        </w:rPr>
         <w:t>.</w:t>
       </w:r>
     </w:p>
@@ -135,8 +124,6 @@
         </w:rPr>
         <w:t>-</w:t>
       </w:r>
-      <w:bookmarkStart w:id="0" w:name="_GoBack"/>
-      <w:bookmarkEnd w:id="0"/>
       <w:r>
         <w:rPr>
           <w:lang w:val="en-US"/>
@@ -158,19 +145,20 @@
     </w:p>
     <w:p>
       <w:pPr>
+        <w:rPr>
+          <w:sz w:val="16"/>
+          <w:szCs w:val="16"/>
+          <w:lang w:val="en-US"/>
+        </w:rPr>
+      </w:pPr>
+    </w:p>
+    <w:p>
+      <w:pPr>
         <w:pStyle w:val="Heading3"/>
         <w:rPr>
           <w:lang w:val="en-US"/>
         </w:rPr>
       </w:pPr>
-    </w:p>
-    <w:p>
-      <w:pPr>
-        <w:pStyle w:val="Heading3"/>
-        <w:rPr>
-          <w:lang w:val="en-US"/>
-        </w:rPr>
-      </w:pPr>
       <w:r>
         <w:rPr>
           <w:lang w:val="en-US"/>
@@ -181,6 +169,8 @@
     <w:p>
       <w:pPr>
         <w:rPr>
+          <w:sz w:val="16"/>
+          <w:szCs w:val="16"/>
           <w:lang w:val="en-US"/>
         </w:rPr>
       </w:pPr>
@@ -196,7 +186,7 @@
           <w:lang w:val="en-US"/>
         </w:rPr>
       </w:pPr>
-      <w:hyperlink r:id="rId9" w:history="1">
+      <w:hyperlink r:id="rId8" w:history="1">
         <w:r>
           <w:rPr>
             <w:rStyle w:val="Hyperlink"/>
@@ -209,22 +199,49 @@
         <w:rPr>
           <w:lang w:val="en-US"/>
         </w:rPr>
-        <w:t xml:space="preserve"> is used instead of the media library filter. The modified explorer tree has some aesthetical issues, so you may use the </w:t>
-      </w:r>
-      <w:hyperlink r:id="rId10" w:history="1">
-        <w:r>
-          <w:rPr>
-            <w:rStyle w:val="Hyperlink"/>
-            <w:lang w:val="en-US"/>
-          </w:rPr>
-          <w:t>original</w:t>
-        </w:r>
-      </w:hyperlink>
-      <w:r>
-        <w:rPr>
-          <w:lang w:val="en-US"/>
-        </w:rPr>
-        <w:t xml:space="preserve"> component, or remove folder.ico file in the root of the foobar2000 directory to return default behavior.</w:t>
+        <w:t xml:space="preserve"> is used instead of the media library filter. </w:t>
+      </w:r>
+      <w:r>
+        <w:rPr>
+          <w:lang w:val="en-US"/>
+        </w:rPr>
+        <w:t>This component</w:t>
+      </w:r>
+      <w:r>
+        <w:rPr>
+          <w:lang w:val="en-US"/>
+        </w:rPr>
+        <w:t xml:space="preserve"> uses </w:t>
+      </w:r>
+      <w:r>
+        <w:rPr>
+          <w:lang w:val="en-US"/>
+        </w:rPr>
+        <w:t xml:space="preserve">folder.ico file </w:t>
+      </w:r>
+      <w:r>
+        <w:rPr>
+          <w:lang w:val="en-US"/>
+        </w:rPr>
+        <w:t xml:space="preserve">found </w:t>
+      </w:r>
+      <w:r>
+        <w:rPr>
+          <w:lang w:val="en-US"/>
+        </w:rPr>
+        <w:t xml:space="preserve">in the root of the foobar2000 directory to </w:t>
+      </w:r>
+      <w:r>
+        <w:rPr>
+          <w:lang w:val="en-US"/>
+        </w:rPr>
+        <w:t>display folder icons</w:t>
+      </w:r>
+      <w:r>
+        <w:rPr>
+          <w:lang w:val="en-US"/>
+        </w:rPr>
+        <w:t>.</w:t>
       </w:r>
       <w:r>
         <w:rPr>
@@ -250,7 +267,7 @@
         </w:rPr>
         <w:t xml:space="preserve">Additional component for </w:t>
       </w:r>
-      <w:hyperlink r:id="rId11" w:history="1">
+      <w:hyperlink r:id="rId9" w:history="1">
         <w:r>
           <w:rPr>
             <w:rStyle w:val="Hyperlink"/>
@@ -277,7 +294,7 @@
           <w:lang w:val="en-US"/>
         </w:rPr>
       </w:pPr>
-      <w:hyperlink r:id="rId12" w:history="1">
+      <w:hyperlink r:id="rId10" w:history="1">
         <w:proofErr w:type="spellStart"/>
         <w:r>
           <w:rPr>
@@ -310,69 +327,99 @@
         <w:rPr>
           <w:lang w:val="en-US"/>
         </w:rPr>
-        <w:t>Playlist scrollbar</w:t>
-      </w:r>
-      <w:r>
-        <w:rPr>
-          <w:lang w:val="en-US"/>
-        </w:rPr>
-        <w:t xml:space="preserve"> </w:t>
-      </w:r>
-      <w:r>
-        <w:rPr>
-          <w:lang w:val="en-US"/>
-        </w:rPr>
-        <w:t>is</w:t>
-      </w:r>
-      <w:r>
-        <w:rPr>
-          <w:lang w:val="en-US"/>
-        </w:rPr>
-        <w:t xml:space="preserve"> visible by default</w:t>
-      </w:r>
-      <w:r>
-        <w:rPr>
-          <w:lang w:val="en-US"/>
-        </w:rPr>
-        <w:t xml:space="preserve"> (when required)</w:t>
-      </w:r>
-      <w:r>
-        <w:rPr>
-          <w:lang w:val="en-US"/>
-        </w:rPr>
-        <w:t>.</w:t>
-      </w:r>
-    </w:p>
-    <w:p>
-      <w:pPr>
-        <w:rPr>
-          <w:lang w:val="en-US"/>
-        </w:rPr>
-      </w:pPr>
-      <w:r>
-        <w:rPr>
-          <w:lang w:val="en-US"/>
-        </w:rPr>
-        <w:t>WARNING: some services use German language by default (this setting is here from the original skin)</w:t>
-      </w:r>
-      <w:r>
-        <w:rPr>
-          <w:lang w:val="en-US"/>
-        </w:rPr>
-        <w:t>.</w:t>
-      </w:r>
-    </w:p>
-    <w:p>
-      <w:pPr>
-        <w:rPr>
-          <w:lang w:val="en-US"/>
-        </w:rPr>
-      </w:pPr>
+        <w:t>Removed obsolete components:</w:t>
+      </w:r>
+    </w:p>
+    <w:p>
+      <w:pPr>
+        <w:pStyle w:val="ListParagraph"/>
+        <w:numPr>
+          <w:ilvl w:val="1"/>
+          <w:numId w:val="1"/>
+        </w:numPr>
+        <w:rPr>
+          <w:lang w:val="en-US"/>
+        </w:rPr>
+      </w:pPr>
+      <w:r>
+        <w:rPr>
+          <w:lang w:val="en-US"/>
+        </w:rPr>
+        <w:t>iPod manager</w:t>
+      </w:r>
+    </w:p>
+    <w:p>
+      <w:pPr>
+        <w:pStyle w:val="ListParagraph"/>
+        <w:numPr>
+          <w:ilvl w:val="1"/>
+          <w:numId w:val="1"/>
+        </w:numPr>
+        <w:rPr>
+          <w:lang w:val="en-US"/>
+        </w:rPr>
+      </w:pPr>
+      <w:proofErr w:type="spellStart"/>
+      <w:r>
+        <w:rPr>
+          <w:lang w:val="en-US"/>
+        </w:rPr>
+        <w:t>Podcatcher</w:t>
+      </w:r>
+      <w:proofErr w:type="spellEnd"/>
+    </w:p>
+    <w:p>
+      <w:pPr>
+        <w:pStyle w:val="ListParagraph"/>
+        <w:numPr>
+          <w:ilvl w:val="1"/>
+          <w:numId w:val="1"/>
+        </w:numPr>
+        <w:rPr>
+          <w:lang w:val="en-US"/>
+        </w:rPr>
+      </w:pPr>
+      <w:r>
+        <w:rPr>
+          <w:lang w:val="en-US"/>
+        </w:rPr>
+        <w:t>Last.fm radio</w:t>
+      </w:r>
+    </w:p>
+    <w:p>
+      <w:pPr>
+        <w:pStyle w:val="ListParagraph"/>
+        <w:numPr>
+          <w:ilvl w:val="1"/>
+          <w:numId w:val="1"/>
+        </w:numPr>
+        <w:rPr>
+          <w:lang w:val="en-US"/>
+        </w:rPr>
+      </w:pPr>
+      <w:proofErr w:type="spellStart"/>
+      <w:r>
+        <w:rPr>
+          <w:lang w:val="en-US"/>
+        </w:rPr>
+        <w:t>Chronflow</w:t>
+      </w:r>
+      <w:proofErr w:type="spellEnd"/>
     </w:p>
     <w:p>
       <w:pPr>
         <w:pStyle w:val="Heading3"/>
         <w:rPr>
+          <w:sz w:val="16"/>
+          <w:szCs w:val="16"/>
+          <w:lang w:val="en-US"/>
+        </w:rPr>
+      </w:pPr>
+    </w:p>
+    <w:p>
+      <w:pPr>
+        <w:pStyle w:val="Heading3"/>
+        <w:rPr>
           <w:lang w:val="en-US"/>
         </w:rPr>
       </w:pPr>
@@ -398,9 +445,9 @@
         </w:rPr>
       </w:pPr>
       <w:r>
-        <w:pict>
-          <v:shape id="Рисунок 1" o:spid="_x0000_i1026" type="#_x0000_t75" style="width:18.1pt;height:11.95pt;visibility:visible;mso-wrap-style:square">
-            <v:imagedata r:id="rId13" o:title=""/>
+        <w:pict w14:anchorId="780C9AF3">
+          <v:shape id="Рисунок 1" o:spid="_x0000_i1026" type="#_x0000_t75" style="width:18pt;height:12pt;visibility:visible;mso-wrap-style:square">
+            <v:imagedata r:id="rId11" o:title=""/>
           </v:shape>
         </w:pict>
       </w:r>
@@ -472,7 +519,7 @@
           <w:lang w:eastAsia="ru-RU"/>
         </w:rPr>
         <w:drawing>
-          <wp:inline distT="0" distB="0" distL="0" distR="0">
+          <wp:inline distT="0" distB="0" distL="0" distR="0" wp14:anchorId="16A15847" wp14:editId="46C457A9">
             <wp:extent cx="226695" cy="153670"/>
             <wp:effectExtent l="0" t="0" r="1905" b="0"/>
             <wp:docPr id="3" name="Рисунок 3"/>
@@ -484,6 +531,262 @@
                 <pic:pic xmlns:pic="http://schemas.openxmlformats.org/drawingml/2006/picture">
                   <pic:nvPicPr>
                     <pic:cNvPr id="0" name="Picture 11"/>
+                    <pic:cNvPicPr>
+                      <a:picLocks noChangeAspect="1" noChangeArrowheads="1"/>
+                    </pic:cNvPicPr>
+                  </pic:nvPicPr>
+                  <pic:blipFill>
+                    <a:blip r:embed="rId12">
+                      <a:extLst>
+                        <a:ext uri="{28A0092B-C50C-407E-A947-70E740481C1C}">
+                          <a14:useLocalDpi xmlns:a14="http://schemas.microsoft.com/office/drawing/2010/main" val="0"/>
+                        </a:ext>
+                      </a:extLst>
+                    </a:blip>
+                    <a:srcRect/>
+                    <a:stretch>
+                      <a:fillRect/>
+                    </a:stretch>
+                  </pic:blipFill>
+                  <pic:spPr bwMode="auto">
+                    <a:xfrm>
+                      <a:off x="0" y="0"/>
+                      <a:ext cx="226695" cy="153670"/>
+                    </a:xfrm>
+                    <a:prstGeom prst="rect">
+                      <a:avLst/>
+                    </a:prstGeom>
+                    <a:noFill/>
+                    <a:ln>
+                      <a:noFill/>
+                    </a:ln>
+                  </pic:spPr>
+                </pic:pic>
+              </a:graphicData>
+            </a:graphic>
+          </wp:inline>
+        </w:drawing>
+      </w:r>
+      <w:r>
+        <w:rPr>
+          <w:lang w:val="en-US"/>
+        </w:rPr>
+        <w:t xml:space="preserve"> Button</w:t>
+      </w:r>
+    </w:p>
+    <w:p>
+      <w:pPr>
+        <w:pStyle w:val="ListParagraph"/>
+        <w:numPr>
+          <w:ilvl w:val="0"/>
+          <w:numId w:val="2"/>
+        </w:numPr>
+        <w:rPr>
+          <w:lang w:val="en-US"/>
+        </w:rPr>
+      </w:pPr>
+      <w:r>
+        <w:rPr>
+          <w:lang w:val="en-US"/>
+        </w:rPr>
+        <w:t xml:space="preserve">First press: </w:t>
+      </w:r>
+      <w:r>
+        <w:rPr>
+          <w:lang w:val="en-US"/>
+        </w:rPr>
+        <w:t>ng</w:t>
+      </w:r>
+      <w:r>
+        <w:rPr>
+          <w:lang w:val="en-US"/>
+        </w:rPr>
+        <w:t xml:space="preserve"> playlist</w:t>
+      </w:r>
+    </w:p>
+    <w:p>
+      <w:pPr>
+        <w:pStyle w:val="ListParagraph"/>
+        <w:numPr>
+          <w:ilvl w:val="0"/>
+          <w:numId w:val="2"/>
+        </w:numPr>
+        <w:rPr>
+          <w:lang w:val="en-US"/>
+        </w:rPr>
+      </w:pPr>
+      <w:r>
+        <w:rPr>
+          <w:lang w:val="en-US"/>
+        </w:rPr>
+        <w:t xml:space="preserve">Second press: </w:t>
+      </w:r>
+      <w:r>
+        <w:rPr>
+          <w:lang w:val="en-US"/>
+        </w:rPr>
+        <w:t>ng</w:t>
+      </w:r>
+      <w:r>
+        <w:rPr>
+          <w:lang w:val="en-US"/>
+        </w:rPr>
+        <w:t xml:space="preserve"> playlist + file</w:t>
+      </w:r>
+      <w:r>
+        <w:rPr>
+          <w:lang w:val="en-US"/>
+        </w:rPr>
+        <w:t xml:space="preserve"> </w:t>
+      </w:r>
+      <w:r>
+        <w:rPr>
+          <w:lang w:val="en-US"/>
+        </w:rPr>
+        <w:t>system explorer</w:t>
+      </w:r>
+    </w:p>
+    <w:p>
+      <w:pPr>
+        <w:ind w:left="284"/>
+        <w:rPr>
+          <w:lang w:val="en-US"/>
+        </w:rPr>
+      </w:pPr>
+      <w:r>
+        <w:rPr>
+          <w:noProof/>
+          <w:lang w:eastAsia="ru-RU"/>
+        </w:rPr>
+        <w:drawing>
+          <wp:inline distT="0" distB="0" distL="0" distR="0" wp14:anchorId="7563CD40" wp14:editId="10C60ECF">
+            <wp:extent cx="226695" cy="153670"/>
+            <wp:effectExtent l="0" t="0" r="1905" b="0"/>
+            <wp:docPr id="5" name="Рисунок 5"/>
+            <wp:cNvGraphicFramePr>
+              <a:graphicFrameLocks xmlns:a="http://schemas.openxmlformats.org/drawingml/2006/main" noChangeAspect="1"/>
+            </wp:cNvGraphicFramePr>
+            <a:graphic xmlns:a="http://schemas.openxmlformats.org/drawingml/2006/main">
+              <a:graphicData uri="http://schemas.openxmlformats.org/drawingml/2006/picture">
+                <pic:pic xmlns:pic="http://schemas.openxmlformats.org/drawingml/2006/picture">
+                  <pic:nvPicPr>
+                    <pic:cNvPr id="0" name="Picture 12"/>
+                    <pic:cNvPicPr>
+                      <a:picLocks noChangeAspect="1" noChangeArrowheads="1"/>
+                    </pic:cNvPicPr>
+                  </pic:nvPicPr>
+                  <pic:blipFill>
+                    <a:blip r:embed="rId13">
+                      <a:extLst>
+                        <a:ext uri="{28A0092B-C50C-407E-A947-70E740481C1C}">
+                          <a14:useLocalDpi xmlns:a14="http://schemas.microsoft.com/office/drawing/2010/main" val="0"/>
+                        </a:ext>
+                      </a:extLst>
+                    </a:blip>
+                    <a:srcRect/>
+                    <a:stretch>
+                      <a:fillRect/>
+                    </a:stretch>
+                  </pic:blipFill>
+                  <pic:spPr bwMode="auto">
+                    <a:xfrm>
+                      <a:off x="0" y="0"/>
+                      <a:ext cx="226695" cy="153670"/>
+                    </a:xfrm>
+                    <a:prstGeom prst="rect">
+                      <a:avLst/>
+                    </a:prstGeom>
+                    <a:noFill/>
+                    <a:ln>
+                      <a:noFill/>
+                    </a:ln>
+                  </pic:spPr>
+                </pic:pic>
+              </a:graphicData>
+            </a:graphic>
+          </wp:inline>
+        </w:drawing>
+      </w:r>
+      <w:r>
+        <w:rPr>
+          <w:lang w:val="en-US"/>
+        </w:rPr>
+        <w:t xml:space="preserve"> Button</w:t>
+      </w:r>
+    </w:p>
+    <w:p>
+      <w:pPr>
+        <w:pStyle w:val="ListParagraph"/>
+        <w:numPr>
+          <w:ilvl w:val="0"/>
+          <w:numId w:val="2"/>
+        </w:numPr>
+        <w:rPr>
+          <w:lang w:val="en-US"/>
+        </w:rPr>
+      </w:pPr>
+      <w:r>
+        <w:rPr>
+          <w:lang w:val="en-US"/>
+        </w:rPr>
+        <w:t xml:space="preserve">First press: </w:t>
+      </w:r>
+      <w:r>
+        <w:rPr>
+          <w:lang w:val="en-US"/>
+        </w:rPr>
+        <w:t>graphical browser + media library filter</w:t>
+      </w:r>
+    </w:p>
+    <w:p>
+      <w:pPr>
+        <w:pStyle w:val="ListParagraph"/>
+        <w:numPr>
+          <w:ilvl w:val="0"/>
+          <w:numId w:val="2"/>
+        </w:numPr>
+        <w:rPr>
+          <w:lang w:val="en-US"/>
+        </w:rPr>
+      </w:pPr>
+      <w:r>
+        <w:rPr>
+          <w:lang w:val="en-US"/>
+        </w:rPr>
+        <w:t xml:space="preserve">Second press: </w:t>
+      </w:r>
+      <w:r>
+        <w:rPr>
+          <w:lang w:val="en-US"/>
+        </w:rPr>
+        <w:t>bookmark list + simple playlist</w:t>
+      </w:r>
+    </w:p>
+    <w:p>
+      <w:pPr>
+        <w:ind w:left="284"/>
+        <w:rPr>
+          <w:lang w:val="en-US"/>
+        </w:rPr>
+      </w:pPr>
+      <w:r>
+        <w:rPr>
+          <w:noProof/>
+          <w:lang w:eastAsia="ru-RU"/>
+        </w:rPr>
+        <w:drawing>
+          <wp:inline distT="0" distB="0" distL="0" distR="0" wp14:anchorId="1932C6BC" wp14:editId="4BFEE23A">
+            <wp:extent cx="226695" cy="153670"/>
+            <wp:effectExtent l="0" t="0" r="1905" b="0"/>
+            <wp:docPr id="7" name="Рисунок 7"/>
+            <wp:cNvGraphicFramePr>
+              <a:graphicFrameLocks xmlns:a="http://schemas.openxmlformats.org/drawingml/2006/main" noChangeAspect="1"/>
+            </wp:cNvGraphicFramePr>
+            <a:graphic xmlns:a="http://schemas.openxmlformats.org/drawingml/2006/main">
+              <a:graphicData uri="http://schemas.openxmlformats.org/drawingml/2006/picture">
+                <pic:pic xmlns:pic="http://schemas.openxmlformats.org/drawingml/2006/picture">
+                  <pic:nvPicPr>
+                    <pic:cNvPr id="0" name="Picture 13"/>
                     <pic:cNvPicPr>
                       <a:picLocks noChangeAspect="1" noChangeArrowheads="1"/>
                     </pic:cNvPicPr>
@@ -542,20 +845,94 @@
         <w:rPr>
           <w:lang w:val="en-US"/>
         </w:rPr>
-        <w:t xml:space="preserve">First press: </w:t>
-      </w:r>
-      <w:r>
-        <w:rPr>
-          <w:lang w:val="en-US"/>
-        </w:rPr>
-        <w:t>ng</w:t>
-      </w:r>
-      <w:r>
-        <w:rPr>
-          <w:lang w:val="en-US"/>
-        </w:rPr>
-        <w:t xml:space="preserve"> playlist</w:t>
-      </w:r>
+        <w:t>Single</w:t>
+      </w:r>
+      <w:r>
+        <w:rPr>
+          <w:lang w:val="en-US"/>
+        </w:rPr>
+        <w:t xml:space="preserve"> press: </w:t>
+      </w:r>
+      <w:r>
+        <w:rPr>
+          <w:lang w:val="en-US"/>
+        </w:rPr>
+        <w:t>bio/</w:t>
+      </w:r>
+      <w:proofErr w:type="spellStart"/>
+      <w:r>
+        <w:rPr>
+          <w:lang w:val="en-US"/>
+        </w:rPr>
+        <w:t>shpeck</w:t>
+      </w:r>
+      <w:proofErr w:type="spellEnd"/>
+      <w:r>
+        <w:rPr>
+          <w:lang w:val="en-US"/>
+        </w:rPr>
+        <w:t xml:space="preserve"> </w:t>
+      </w:r>
+      <w:r>
+        <w:rPr>
+          <w:lang w:val="en-US"/>
+        </w:rPr>
+        <w:t>viz</w:t>
+      </w:r>
+      <w:r>
+        <w:rPr>
+          <w:lang w:val="en-US"/>
+        </w:rPr>
+        <w:t xml:space="preserve"> +</w:t>
+      </w:r>
+      <w:r>
+        <w:rPr>
+          <w:lang w:val="en-US"/>
+        </w:rPr>
+        <w:t xml:space="preserve"> simple playlist</w:t>
+      </w:r>
+      <w:r>
+        <w:rPr>
+          <w:lang w:val="en-US"/>
+        </w:rPr>
+        <w:t xml:space="preserve"> (toggled by the triangle buttons at the top left and right)</w:t>
+      </w:r>
+    </w:p>
+    <w:p>
+      <w:pPr>
+        <w:rPr>
+          <w:lang w:val="en-US"/>
+        </w:rPr>
+      </w:pPr>
+    </w:p>
+    <w:p>
+      <w:pPr>
+        <w:pStyle w:val="Heading3"/>
+        <w:rPr>
+          <w:lang w:val="en-US"/>
+        </w:rPr>
+      </w:pPr>
+      <w:r>
+        <w:rPr>
+          <w:lang w:val="en-US"/>
+        </w:rPr>
+        <w:t>Installation</w:t>
+      </w:r>
+      <w:r>
+        <w:rPr>
+          <w:lang w:val="en-US"/>
+        </w:rPr>
+        <w:t>: same as for the original Silent Night</w:t>
+      </w:r>
+    </w:p>
+    <w:p>
+      <w:pPr>
+        <w:rPr>
+          <w:sz w:val="16"/>
+          <w:szCs w:val="16"/>
+          <w:lang w:val="en-US"/>
+        </w:rPr>
+      </w:pPr>
     </w:p>
     <w:p>
       <w:pPr>
@@ -572,99 +949,43 @@
         <w:rPr>
           <w:lang w:val="en-US"/>
         </w:rPr>
-        <w:t xml:space="preserve">Second press: </w:t>
-      </w:r>
-      <w:r>
-        <w:rPr>
-          <w:lang w:val="en-US"/>
-        </w:rPr>
-        <w:t>ng</w:t>
-      </w:r>
-      <w:r>
-        <w:rPr>
-          <w:lang w:val="en-US"/>
-        </w:rPr>
-        <w:t xml:space="preserve"> playlist + file</w:t>
-      </w:r>
-      <w:r>
-        <w:rPr>
-          <w:lang w:val="en-US"/>
-        </w:rPr>
-        <w:t xml:space="preserve"> </w:t>
-      </w:r>
-      <w:r>
-        <w:rPr>
-          <w:lang w:val="en-US"/>
-        </w:rPr>
-        <w:t>system explorer</w:t>
-      </w:r>
-    </w:p>
-    <w:p>
-      <w:pPr>
-        <w:ind w:left="284"/>
-        <w:rPr>
-          <w:lang w:val="en-US"/>
-        </w:rPr>
-      </w:pPr>
-      <w:r>
-        <w:rPr>
-          <w:noProof/>
-          <w:lang w:eastAsia="ru-RU"/>
-        </w:rPr>
-        <w:drawing>
-          <wp:inline distT="0" distB="0" distL="0" distR="0">
-            <wp:extent cx="226695" cy="153670"/>
-            <wp:effectExtent l="0" t="0" r="1905" b="0"/>
-            <wp:docPr id="5" name="Рисунок 5"/>
-            <wp:cNvGraphicFramePr>
-              <a:graphicFrameLocks xmlns:a="http://schemas.openxmlformats.org/drawingml/2006/main" noChangeAspect="1"/>
-            </wp:cNvGraphicFramePr>
-            <a:graphic xmlns:a="http://schemas.openxmlformats.org/drawingml/2006/main">
-              <a:graphicData uri="http://schemas.openxmlformats.org/drawingml/2006/picture">
-                <pic:pic xmlns:pic="http://schemas.openxmlformats.org/drawingml/2006/picture">
-                  <pic:nvPicPr>
-                    <pic:cNvPr id="0" name="Picture 12"/>
-                    <pic:cNvPicPr>
-                      <a:picLocks noChangeAspect="1" noChangeArrowheads="1"/>
-                    </pic:cNvPicPr>
-                  </pic:nvPicPr>
-                  <pic:blipFill>
-                    <a:blip r:embed="rId15">
-                      <a:extLst>
-                        <a:ext uri="{28A0092B-C50C-407E-A947-70E740481C1C}">
-                          <a14:useLocalDpi xmlns:a14="http://schemas.microsoft.com/office/drawing/2010/main" val="0"/>
-                        </a:ext>
-                      </a:extLst>
-                    </a:blip>
-                    <a:srcRect/>
-                    <a:stretch>
-                      <a:fillRect/>
-                    </a:stretch>
-                  </pic:blipFill>
-                  <pic:spPr bwMode="auto">
-                    <a:xfrm>
-                      <a:off x="0" y="0"/>
-                      <a:ext cx="226695" cy="153670"/>
-                    </a:xfrm>
-                    <a:prstGeom prst="rect">
-                      <a:avLst/>
-                    </a:prstGeom>
-                    <a:noFill/>
-                    <a:ln>
-                      <a:noFill/>
-                    </a:ln>
-                  </pic:spPr>
-                </pic:pic>
-              </a:graphicData>
-            </a:graphic>
-          </wp:inline>
-        </w:drawing>
-      </w:r>
-      <w:r>
-        <w:rPr>
-          <w:lang w:val="en-US"/>
-        </w:rPr>
-        <w:t xml:space="preserve"> Button</w:t>
+        <w:t xml:space="preserve">Install foobar2000 using </w:t>
+      </w:r>
+      <w:r>
+        <w:rPr>
+          <w:lang w:val="en-US"/>
+        </w:rPr>
+        <w:t xml:space="preserve">the </w:t>
+      </w:r>
+      <w:r>
+        <w:rPr>
+          <w:lang w:val="en-US"/>
+        </w:rPr>
+        <w:t xml:space="preserve">portable mode with </w:t>
+      </w:r>
+      <w:r>
+        <w:rPr>
+          <w:lang w:val="en-US"/>
+        </w:rPr>
+        <w:t xml:space="preserve">the </w:t>
+      </w:r>
+      <w:r>
+        <w:rPr>
+          <w:lang w:val="en-US"/>
+        </w:rPr>
+        <w:t xml:space="preserve">all options </w:t>
+      </w:r>
+      <w:r>
+        <w:rPr>
+          <w:lang w:val="en-US"/>
+        </w:rPr>
+        <w:t xml:space="preserve">checked </w:t>
+      </w:r>
+      <w:r>
+        <w:rPr>
+          <w:lang w:val="en-US"/>
+        </w:rPr>
+        <w:t>(full installation).</w:t>
       </w:r>
     </w:p>
     <w:p>
@@ -682,13 +1003,65 @@
         <w:rPr>
           <w:lang w:val="en-US"/>
         </w:rPr>
-        <w:t xml:space="preserve">First press: </w:t>
-      </w:r>
-      <w:r>
-        <w:rPr>
-          <w:lang w:val="en-US"/>
-        </w:rPr>
-        <w:t>graphical browser + media library filter</w:t>
+        <w:t xml:space="preserve">Merge </w:t>
+      </w:r>
+      <w:r>
+        <w:rPr>
+          <w:lang w:val="en-US"/>
+        </w:rPr>
+        <w:t xml:space="preserve">the </w:t>
+      </w:r>
+      <w:r>
+        <w:rPr>
+          <w:lang w:val="en-US"/>
+        </w:rPr>
+        <w:t>skin and foobar2000 folder content</w:t>
+      </w:r>
+      <w:r>
+        <w:rPr>
+          <w:lang w:val="en-US"/>
+        </w:rPr>
+        <w:t>s</w:t>
+      </w:r>
+      <w:bookmarkStart w:id="0" w:name="_GoBack"/>
+      <w:bookmarkEnd w:id="0"/>
+      <w:r>
+        <w:rPr>
+          <w:lang w:val="en-US"/>
+        </w:rPr>
+        <w:t xml:space="preserve"> </w:t>
+      </w:r>
+      <w:r>
+        <w:rPr>
+          <w:b/>
+          <w:i/>
+          <w:lang w:val="en-US"/>
+        </w:rPr>
+        <w:t xml:space="preserve">before the first </w:t>
+      </w:r>
+      <w:proofErr w:type="spellStart"/>
+      <w:r>
+        <w:rPr>
+          <w:b/>
+          <w:i/>
+          <w:lang w:val="en-US"/>
+        </w:rPr>
+        <w:t>foobar</w:t>
+      </w:r>
+      <w:proofErr w:type="spellEnd"/>
+      <w:r>
+        <w:rPr>
+          <w:b/>
+          <w:i/>
+          <w:lang w:val="en-US"/>
+        </w:rPr>
+        <w:t xml:space="preserve"> launch</w:t>
+      </w:r>
+      <w:r>
+        <w:rPr>
+          <w:lang w:val="en-US"/>
+        </w:rPr>
+        <w:t>.</w:t>
       </w:r>
     </w:p>
     <w:p>
@@ -706,261 +1079,11 @@
         <w:rPr>
           <w:lang w:val="en-US"/>
         </w:rPr>
-        <w:t xml:space="preserve">Second press: </w:t>
-      </w:r>
-      <w:r>
-        <w:rPr>
-          <w:lang w:val="en-US"/>
-        </w:rPr>
-        <w:t>bookmark list + simple playlist</w:t>
-      </w:r>
-    </w:p>
-    <w:p>
-      <w:pPr>
-        <w:ind w:left="284"/>
-        <w:rPr>
-          <w:lang w:val="en-US"/>
-        </w:rPr>
-      </w:pPr>
-      <w:r>
-        <w:rPr>
-          <w:noProof/>
-          <w:lang w:eastAsia="ru-RU"/>
-        </w:rPr>
-        <w:drawing>
-          <wp:inline distT="0" distB="0" distL="0" distR="0">
-            <wp:extent cx="226695" cy="153670"/>
-            <wp:effectExtent l="0" t="0" r="1905" b="0"/>
-            <wp:docPr id="7" name="Рисунок 7"/>
-            <wp:cNvGraphicFramePr>
-              <a:graphicFrameLocks xmlns:a="http://schemas.openxmlformats.org/drawingml/2006/main" noChangeAspect="1"/>
-            </wp:cNvGraphicFramePr>
-            <a:graphic xmlns:a="http://schemas.openxmlformats.org/drawingml/2006/main">
-              <a:graphicData uri="http://schemas.openxmlformats.org/drawingml/2006/picture">
-                <pic:pic xmlns:pic="http://schemas.openxmlformats.org/drawingml/2006/picture">
-                  <pic:nvPicPr>
-                    <pic:cNvPr id="0" name="Picture 13"/>
-                    <pic:cNvPicPr>
-                      <a:picLocks noChangeAspect="1" noChangeArrowheads="1"/>
-                    </pic:cNvPicPr>
-                  </pic:nvPicPr>
-                  <pic:blipFill>
-                    <a:blip r:embed="rId16">
-                      <a:extLst>
-                        <a:ext uri="{28A0092B-C50C-407E-A947-70E740481C1C}">
-                          <a14:useLocalDpi xmlns:a14="http://schemas.microsoft.com/office/drawing/2010/main" val="0"/>
-                        </a:ext>
-                      </a:extLst>
-                    </a:blip>
-                    <a:srcRect/>
-                    <a:stretch>
-                      <a:fillRect/>
-                    </a:stretch>
-                  </pic:blipFill>
-                  <pic:spPr bwMode="auto">
-                    <a:xfrm>
-                      <a:off x="0" y="0"/>
-                      <a:ext cx="226695" cy="153670"/>
-                    </a:xfrm>
-                    <a:prstGeom prst="rect">
-                      <a:avLst/>
-                    </a:prstGeom>
-                    <a:noFill/>
-                    <a:ln>
-                      <a:noFill/>
-                    </a:ln>
-                  </pic:spPr>
-                </pic:pic>
-              </a:graphicData>
-            </a:graphic>
-          </wp:inline>
-        </w:drawing>
-      </w:r>
-      <w:r>
-        <w:rPr>
-          <w:lang w:val="en-US"/>
-        </w:rPr>
-        <w:t xml:space="preserve"> Button</w:t>
-      </w:r>
-    </w:p>
-    <w:p>
-      <w:pPr>
-        <w:pStyle w:val="ListParagraph"/>
-        <w:numPr>
-          <w:ilvl w:val="0"/>
-          <w:numId w:val="2"/>
-        </w:numPr>
-        <w:rPr>
-          <w:lang w:val="en-US"/>
-        </w:rPr>
-      </w:pPr>
-      <w:r>
-        <w:rPr>
-          <w:lang w:val="en-US"/>
-        </w:rPr>
-        <w:t>Single</w:t>
-      </w:r>
-      <w:r>
-        <w:rPr>
-          <w:lang w:val="en-US"/>
-        </w:rPr>
-        <w:t xml:space="preserve"> press: </w:t>
-      </w:r>
-      <w:r>
-        <w:rPr>
-          <w:lang w:val="en-US"/>
-        </w:rPr>
-        <w:t>bio/</w:t>
-      </w:r>
-      <w:proofErr w:type="spellStart"/>
-      <w:r>
-        <w:rPr>
-          <w:lang w:val="en-US"/>
-        </w:rPr>
-        <w:t>viz</w:t>
-      </w:r>
-      <w:proofErr w:type="spellEnd"/>
-      <w:r>
-        <w:rPr>
-          <w:lang w:val="en-US"/>
-        </w:rPr>
-        <w:t>/album art + simple playlist</w:t>
-      </w:r>
-    </w:p>
-    <w:p>
-      <w:pPr>
-        <w:rPr>
-          <w:lang w:val="en-US"/>
-        </w:rPr>
-      </w:pPr>
-    </w:p>
-    <w:p>
-      <w:pPr>
-        <w:pStyle w:val="Heading3"/>
-        <w:rPr>
-          <w:lang w:val="en-US"/>
-        </w:rPr>
-      </w:pPr>
-      <w:r>
-        <w:rPr>
-          <w:lang w:val="en-US"/>
-        </w:rPr>
-        <w:t>Installation</w:t>
-      </w:r>
-      <w:r>
-        <w:rPr>
-          <w:lang w:val="en-US"/>
-        </w:rPr>
-        <w:t>: same as for the original Silent Night</w:t>
-      </w:r>
-    </w:p>
-    <w:p>
-      <w:pPr>
-        <w:rPr>
-          <w:lang w:val="en-US"/>
-        </w:rPr>
-      </w:pPr>
-    </w:p>
-    <w:p>
-      <w:pPr>
-        <w:pStyle w:val="ListParagraph"/>
-        <w:numPr>
-          <w:ilvl w:val="0"/>
-          <w:numId w:val="2"/>
-        </w:numPr>
-        <w:rPr>
-          <w:lang w:val="en-US"/>
-        </w:rPr>
-      </w:pPr>
-      <w:r>
-        <w:rPr>
-          <w:lang w:val="en-US"/>
-        </w:rPr>
-        <w:t xml:space="preserve">Install foobar2000 using </w:t>
-      </w:r>
-      <w:r>
-        <w:rPr>
-          <w:lang w:val="en-US"/>
-        </w:rPr>
-        <w:t xml:space="preserve">the </w:t>
-      </w:r>
-      <w:r>
-        <w:rPr>
-          <w:lang w:val="en-US"/>
-        </w:rPr>
-        <w:t>portable mode with all options (full installation).</w:t>
-      </w:r>
-    </w:p>
-    <w:p>
-      <w:pPr>
-        <w:pStyle w:val="ListParagraph"/>
-        <w:numPr>
-          <w:ilvl w:val="0"/>
-          <w:numId w:val="2"/>
-        </w:numPr>
-        <w:rPr>
-          <w:lang w:val="en-US"/>
-        </w:rPr>
-      </w:pPr>
-      <w:r>
-        <w:rPr>
-          <w:lang w:val="en-US"/>
-        </w:rPr>
-        <w:t xml:space="preserve">Merge skin and foobar2000 folders content </w:t>
+        <w:t xml:space="preserve">Select </w:t>
       </w:r>
       <w:r>
         <w:rPr>
           <w:b/>
-          <w:i/>
-          <w:lang w:val="en-US"/>
-        </w:rPr>
-        <w:t xml:space="preserve">before the first </w:t>
-      </w:r>
-      <w:proofErr w:type="spellStart"/>
-      <w:r>
-        <w:rPr>
-          <w:b/>
-          <w:i/>
-          <w:lang w:val="en-US"/>
-        </w:rPr>
-        <w:t>foobar</w:t>
-      </w:r>
-      <w:proofErr w:type="spellEnd"/>
-      <w:r>
-        <w:rPr>
-          <w:b/>
-          <w:i/>
-          <w:lang w:val="en-US"/>
-        </w:rPr>
-        <w:t xml:space="preserve"> launch</w:t>
-      </w:r>
-      <w:r>
-        <w:rPr>
-          <w:lang w:val="en-US"/>
-        </w:rPr>
-        <w:t>.</w:t>
-      </w:r>
-    </w:p>
-    <w:p>
-      <w:pPr>
-        <w:pStyle w:val="ListParagraph"/>
-        <w:numPr>
-          <w:ilvl w:val="0"/>
-          <w:numId w:val="2"/>
-        </w:numPr>
-        <w:rPr>
-          <w:lang w:val="en-US"/>
-        </w:rPr>
-      </w:pPr>
-      <w:r>
-        <w:rPr>
-          <w:lang w:val="en-US"/>
-        </w:rPr>
-        <w:t xml:space="preserve">Select </w:t>
-      </w:r>
-      <w:r>
-        <w:rPr>
-          <w:b/>
           <w:lang w:val="en-US"/>
         </w:rPr>
         <w:t>Columns UI</w:t>
@@ -982,15 +1105,27 @@
         <w:rPr>
           <w:lang w:val="en-US"/>
         </w:rPr>
-        <w:t xml:space="preserve">See the </w:t>
-      </w:r>
-      <w:hyperlink r:id="rId17" w:history="1">
+        <w:t>See</w:t>
+      </w:r>
+      <w:r>
+        <w:rPr>
+          <w:lang w:val="en-US"/>
+        </w:rPr>
+        <w:t xml:space="preserve"> also:</w:t>
+      </w:r>
+      <w:r>
+        <w:rPr>
+          <w:lang w:val="en-US"/>
+        </w:rPr>
+        <w:t xml:space="preserve"> </w:t>
+      </w:r>
+      <w:hyperlink r:id="rId15" w:history="1">
         <w:r>
           <w:rPr>
             <w:rStyle w:val="Hyperlink"/>
             <w:lang w:val="en-US"/>
           </w:rPr>
-          <w:t>manual</w:t>
+          <w:t>user manual</w:t>
         </w:r>
       </w:hyperlink>
       <w:r>
@@ -1011,7 +1146,7 @@
 </file>
 
 <file path=word/numbering.xml><?xml version="1.0" encoding="utf-8"?>
-<w:numbering xmlns:wpc="http://schemas.microsoft.com/office/word/2010/wordprocessingCanvas" xmlns:cx="http://schemas.microsoft.com/office/drawing/2014/chartex" xmlns:cx1="http://schemas.microsoft.com/office/drawing/2015/9/8/chartex" xmlns:mc="http://schemas.openxmlformats.org/markup-compatibility/2006" xmlns:o="urn:schemas-microsoft-com:office:office" xmlns:r="http://schemas.openxmlformats.org/officeDocument/2006/relationships" xmlns:m="http://schemas.openxmlformats.org/officeDocument/2006/math" xmlns:v="urn:schemas-microsoft-com:vml" xmlns:wp14="http://schemas.microsoft.com/office/word/2010/wordprocessingDrawing" xmlns:wp="http://schemas.openxmlformats.org/drawingml/2006/wordprocessingDrawing" xmlns:w10="urn:schemas-microsoft-com:office:word" xmlns:w="http://schemas.openxmlformats.org/wordprocessingml/2006/main" xmlns:w14="http://schemas.microsoft.com/office/word/2010/wordml" xmlns:w15="http://schemas.microsoft.com/office/word/2012/wordml" xmlns:w16se="http://schemas.microsoft.com/office/word/2015/wordml/symex" xmlns:wpg="http://schemas.microsoft.com/office/word/2010/wordprocessingGroup" xmlns:wpi="http://schemas.microsoft.com/office/word/2010/wordprocessingInk" xmlns:wne="http://schemas.microsoft.com/office/word/2006/wordml" xmlns:wps="http://schemas.microsoft.com/office/word/2010/wordprocessingShape" mc:Ignorable="w14 w15 w16se wp14">
+<w:numbering xmlns:wpc="http://schemas.microsoft.com/office/word/2010/wordprocessingCanvas" xmlns:cx="http://schemas.microsoft.com/office/drawing/2014/chartex" xmlns:cx1="http://schemas.microsoft.com/office/drawing/2015/9/8/chartex" xmlns:cx2="http://schemas.microsoft.com/office/drawing/2015/10/21/chartex" xmlns:cx3="http://schemas.microsoft.com/office/drawing/2016/5/9/chartex" xmlns:cx4="http://schemas.microsoft.com/office/drawing/2016/5/10/chartex" xmlns:cx5="http://schemas.microsoft.com/office/drawing/2016/5/11/chartex" xmlns:cx6="http://schemas.microsoft.com/office/drawing/2016/5/12/chartex" xmlns:cx7="http://schemas.microsoft.com/office/drawing/2016/5/13/chartex" xmlns:cx8="http://schemas.microsoft.com/office/drawing/2016/5/14/chartex" xmlns:mc="http://schemas.openxmlformats.org/markup-compatibility/2006" xmlns:aink="http://schemas.microsoft.com/office/drawing/2016/ink" xmlns:am3d="http://schemas.microsoft.com/office/drawing/2017/model3d" xmlns:o="urn:schemas-microsoft-com:office:office" xmlns:r="http://schemas.openxmlformats.org/officeDocument/2006/relationships" xmlns:m="http://schemas.openxmlformats.org/officeDocument/2006/math" xmlns:v="urn:schemas-microsoft-com:vml" xmlns:wp14="http://schemas.microsoft.com/office/word/2010/wordprocessingDrawing" xmlns:wp="http://schemas.openxmlformats.org/drawingml/2006/wordprocessingDrawing" xmlns:w10="urn:schemas-microsoft-com:office:word" xmlns:w="http://schemas.openxmlformats.org/wordprocessingml/2006/main" xmlns:w14="http://schemas.microsoft.com/office/word/2010/wordml" xmlns:w15="http://schemas.microsoft.com/office/word/2012/wordml" xmlns:w16cid="http://schemas.microsoft.com/office/word/2016/wordml/cid" xmlns:w16se="http://schemas.microsoft.com/office/word/2015/wordml/symex" xmlns:wpg="http://schemas.microsoft.com/office/word/2010/wordprocessingGroup" xmlns:wpi="http://schemas.microsoft.com/office/word/2010/wordprocessingInk" xmlns:wne="http://schemas.microsoft.com/office/word/2006/wordml" xmlns:wps="http://schemas.microsoft.com/office/word/2010/wordprocessingShape" mc:Ignorable="w14 w15 w16se w16cid wp14">
   <w:numPicBullet w:numPicBulletId="0">
     <w:pict>
       <v:shapetype id="_x0000_t75" coordsize="21600,21600" o:spt="75" o:preferrelative="t" path="m@4@5l@4@11@9@11@9@5xe" filled="f" stroked="f">
@@ -1033,7 +1168,7 @@
         <v:path o:extrusionok="f" gradientshapeok="t" o:connecttype="rect"/>
         <o:lock v:ext="edit" aspectratio="t"/>
       </v:shapetype>
-      <v:shape id="_x0000_i1027" type="#_x0000_t75" style="width:18.1pt;height:11.95pt;visibility:visible;mso-wrap-style:square" o:bullet="t">
+      <v:shape id="_x0000_i1027" type="#_x0000_t75" style="width:18pt;height:12pt;visibility:visible;mso-wrap-style:square" o:bullet="t">
         <v:imagedata r:id="rId1" o:title=""/>
       </v:shape>
     </w:pict>
@@ -1154,7 +1289,7 @@
   <w:abstractNum w:abstractNumId="1" w15:restartNumberingAfterBreak="0">
     <w:nsid w:val="76670C70"/>
     <w:multiLevelType w:val="hybridMultilevel"/>
-    <w:tmpl w:val="1AAA3080"/>
+    <w:tmpl w:val="068EF544"/>
     <w:lvl w:ilvl="0" w:tplc="04190001">
       <w:start w:val="1"/>
       <w:numFmt w:val="bullet"/>
@@ -1167,7 +1302,7 @@
         <w:rFonts w:ascii="Symbol" w:hAnsi="Symbol" w:hint="default"/>
       </w:rPr>
     </w:lvl>
-    <w:lvl w:ilvl="1" w:tplc="04190003" w:tentative="1">
+    <w:lvl w:ilvl="1" w:tplc="04190003">
       <w:start w:val="1"/>
       <w:numFmt w:val="bullet"/>
       <w:lvlText w:val="o"/>
@@ -1274,7 +1409,7 @@
 </file>
 
 <file path=word/styles.xml><?xml version="1.0" encoding="utf-8"?>
-<w:styles xmlns:mc="http://schemas.openxmlformats.org/markup-compatibility/2006" xmlns:r="http://schemas.openxmlformats.org/officeDocument/2006/relationships" xmlns:w="http://schemas.openxmlformats.org/wordprocessingml/2006/main" xmlns:w14="http://schemas.microsoft.com/office/word/2010/wordml" xmlns:w15="http://schemas.microsoft.com/office/word/2012/wordml" xmlns:w16se="http://schemas.microsoft.com/office/word/2015/wordml/symex" mc:Ignorable="w14 w15 w16se">
+<w:styles xmlns:mc="http://schemas.openxmlformats.org/markup-compatibility/2006" xmlns:r="http://schemas.openxmlformats.org/officeDocument/2006/relationships" xmlns:w="http://schemas.openxmlformats.org/wordprocessingml/2006/main" xmlns:w14="http://schemas.microsoft.com/office/word/2010/wordml" xmlns:w15="http://schemas.microsoft.com/office/word/2012/wordml" xmlns:w16cid="http://schemas.microsoft.com/office/word/2016/wordml/cid" xmlns:w16se="http://schemas.microsoft.com/office/word/2015/wordml/symex" mc:Ignorable="w14 w15 w16se w16cid">
   <w:docDefaults>
     <w:rPrDefault>
       <w:rPr>
@@ -1290,7 +1425,7 @@
       </w:pPr>
     </w:pPrDefault>
   </w:docDefaults>
-  <w:latentStyles w:defLockedState="0" w:defUIPriority="99" w:defSemiHidden="0" w:defUnhideWhenUsed="0" w:defQFormat="0" w:count="371">
+  <w:latentStyles w:defLockedState="0" w:defUIPriority="99" w:defSemiHidden="0" w:defUnhideWhenUsed="0" w:defQFormat="0" w:count="376">
     <w:lsdException w:name="Normal" w:uiPriority="0" w:qFormat="1"/>
     <w:lsdException w:name="heading 1" w:uiPriority="9" w:qFormat="1"/>
     <w:lsdException w:name="heading 2" w:semiHidden="1" w:uiPriority="9" w:unhideWhenUsed="1" w:qFormat="1"/>
@@ -1662,6 +1797,11 @@
     <w:lsdException w:name="List Table 5 Dark Accent 6" w:uiPriority="50"/>
     <w:lsdException w:name="List Table 6 Colorful Accent 6" w:uiPriority="51"/>
     <w:lsdException w:name="List Table 7 Colorful Accent 6" w:uiPriority="52"/>
+    <w:lsdException w:name="Mention" w:semiHidden="1" w:unhideWhenUsed="1"/>
+    <w:lsdException w:name="Smart Hyperlink" w:semiHidden="1" w:unhideWhenUsed="1"/>
+    <w:lsdException w:name="Hashtag" w:semiHidden="1" w:unhideWhenUsed="1"/>
+    <w:lsdException w:name="Unresolved Mention" w:semiHidden="1" w:unhideWhenUsed="1"/>
+    <w:lsdException w:name="Smart Link" w:semiHidden="1" w:unhideWhenUsed="1"/>
   </w:latentStyles>
   <w:style w:type="paragraph" w:default="1" w:styleId="Normal">
     <w:name w:val="Normal"/>
@@ -1818,6 +1958,18 @@
       <w:rFonts w:ascii="Tahoma" w:hAnsi="Tahoma" w:cs="Tahoma"/>
       <w:sz w:val="16"/>
       <w:szCs w:val="16"/>
+    </w:rPr>
+  </w:style>
+  <w:style w:type="character" w:styleId="FollowedHyperlink">
+    <w:name w:val="FollowedHyperlink"/>
+    <w:basedOn w:val="DefaultParagraphFont"/>
+    <w:uiPriority w:val="99"/>
+    <w:semiHidden/>
+    <w:unhideWhenUsed/>
+    <w:rsid w:val="00584A54"/>
+    <w:rPr>
+      <w:color w:val="800080" w:themeColor="followedHyperlink"/>
+      <w:u w:val="single"/>
     </w:rPr>
   </w:style>
 </w:styles>
@@ -2113,7 +2265,7 @@
 </file>
 
 <file path=customXml/itemProps1.xml><?xml version="1.0" encoding="utf-8"?>
-<ds:datastoreItem xmlns:ds="http://schemas.openxmlformats.org/officeDocument/2006/customXml" ds:itemID="{F39FAF8A-E160-4A42-B11F-130D64E9BD18}">
+<ds:datastoreItem xmlns:ds="http://schemas.openxmlformats.org/officeDocument/2006/customXml" ds:itemID="{97A4378F-ADE8-4A27-91BA-7F48855271A6}">
   <ds:schemaRefs>
     <ds:schemaRef ds:uri="http://schemas.openxmlformats.org/officeDocument/2006/bibliography"/>
   </ds:schemaRefs>

</xml_diff>